<commit_message>
Aggiunto liste, da finire insieme a immagini null
</commit_message>
<xml_diff>
--- a/4_Diari/Diario 04.12.24 Sidney Canonica.docx
+++ b/4_Diari/Diario 04.12.24 Sidney Canonica.docx
@@ -114,13 +114,7 @@
               <w:rPr>
                 <w:rFonts w:ascii="Arial" w:hAnsi="Arial" w:cs="Arial"/>
               </w:rPr>
-              <w:t>2</w:t>
-            </w:r>
-            <w:r>
-              <w:rPr>
-                <w:rFonts w:ascii="Arial" w:hAnsi="Arial" w:cs="Arial"/>
-              </w:rPr>
-              <w:t>7</w:t>
+              <w:t>04</w:t>
             </w:r>
             <w:r>
               <w:rPr>
@@ -138,7 +132,7 @@
               <w:rPr>
                 <w:rFonts w:ascii="Arial" w:hAnsi="Arial" w:cs="Arial"/>
               </w:rPr>
-              <w:t>1</w:t>
+              <w:t>2</w:t>
             </w:r>
             <w:r>
               <w:rPr>
@@ -307,18 +301,11 @@
               </w:rPr>
               <w:t>0-</w:t>
             </w:r>
-            <w:proofErr w:type="gramStart"/>
             <w:r>
               <w:rPr>
                 <w:rFonts w:ascii="Arial" w:hAnsi="Arial" w:cs="Arial"/>
               </w:rPr>
-              <w:t>1</w:t>
-            </w:r>
-            <w:r>
-              <w:rPr>
-                <w:rFonts w:ascii="Arial" w:hAnsi="Arial" w:cs="Arial"/>
-              </w:rPr>
-              <w:t>4:40</w:t>
+              <w:t>15:45</w:t>
             </w:r>
             <w:r>
               <w:rPr>
@@ -330,15 +317,16 @@
               <w:rPr>
                 <w:rFonts w:ascii="Arial" w:hAnsi="Arial" w:cs="Arial"/>
               </w:rPr>
-              <w:t>:</w:t>
-            </w:r>
-            <w:proofErr w:type="gramEnd"/>
-            <w:r>
-              <w:rPr>
-                <w:rFonts w:ascii="Arial" w:hAnsi="Arial" w:cs="Arial"/>
-              </w:rPr>
               <w:t>Mostrare liste dentro il database sull’applicazione</w:t>
             </w:r>
+            <w:r>
+              <w:rPr>
+                <w:rFonts w:ascii="Arial" w:hAnsi="Arial" w:cs="Arial"/>
+              </w:rPr>
+              <w:t>, quasi finito ce l’ho fatta a inserire i giochi nelle liste e a crearne di nuove.</w:t>
+            </w:r>
+            <w:bookmarkStart w:id="3" w:name="_GoBack"/>
+            <w:bookmarkEnd w:id="3"/>
             <w:r>
               <w:rPr>
                 <w:rFonts w:ascii="Arial" w:hAnsi="Arial" w:cs="Arial"/>
@@ -537,8 +525,6 @@
               </w:rPr>
               <w:t>Far funzionare le liste, ho capito la logica manca solo di fare il codice.</w:t>
             </w:r>
-            <w:bookmarkStart w:id="3" w:name="_GoBack"/>
-            <w:bookmarkEnd w:id="3"/>
           </w:p>
         </w:tc>
       </w:tr>
@@ -4070,6 +4056,7 @@
     <w:rsid w:val="00515C71"/>
     <w:rsid w:val="00540959"/>
     <w:rsid w:val="00552E86"/>
+    <w:rsid w:val="00572C27"/>
     <w:rsid w:val="00580D3A"/>
     <w:rsid w:val="00594413"/>
     <w:rsid w:val="005B2EF9"/>
@@ -4958,7 +4945,7 @@
 </file>
 
 <file path=customXml/itemProps1.xml><?xml version="1.0" encoding="utf-8"?>
-<ds:datastoreItem xmlns:ds="http://schemas.openxmlformats.org/officeDocument/2006/customXml" ds:itemID="{993E9767-015E-4825-AEBB-59C30671F341}">
+<ds:datastoreItem xmlns:ds="http://schemas.openxmlformats.org/officeDocument/2006/customXml" ds:itemID="{C7BD65BC-4D26-4286-8187-2A3FDB84F1C6}">
   <ds:schemaRefs>
     <ds:schemaRef ds:uri="http://schemas.openxmlformats.org/officeDocument/2006/bibliography"/>
   </ds:schemaRefs>

</xml_diff>